<commit_message>
added license to all source dir.
</commit_message>
<xml_diff>
--- a/Agenda/Recommended software to install.docx
+++ b/Agenda/Recommended software to install.docx
@@ -206,13 +206,7 @@
         <w:rPr>
           <w:color w:val="767171" w:themeColor="background2" w:themeShade="80"/>
         </w:rPr>
-        <w:t>Windows Azure PowerShell</w:t>
-      </w:r>
-      <w:r>
-        <w:rPr>
-          <w:color w:val="767171" w:themeColor="background2" w:themeShade="80"/>
-        </w:rPr>
-        <w:t xml:space="preserve"> (Optional)</w:t>
+        <w:t>Windows Azure PowerShell (Optional)</w:t>
       </w:r>
     </w:p>
     <w:p>
@@ -254,19 +248,7 @@
         <w:rPr>
           <w:color w:val="767171" w:themeColor="background2" w:themeShade="80"/>
         </w:rPr>
-        <w:t>Visual Studio</w:t>
-      </w:r>
-      <w:r>
-        <w:rPr>
-          <w:color w:val="767171" w:themeColor="background2" w:themeShade="80"/>
-        </w:rPr>
-        <w:t xml:space="preserve"> 2012, or 2013 RC, or better</w:t>
-      </w:r>
-      <w:r>
-        <w:rPr>
-          <w:color w:val="767171" w:themeColor="background2" w:themeShade="80"/>
-        </w:rPr>
-        <w:t xml:space="preserve"> (Optional)</w:t>
+        <w:t>Visual Studio 2012, or 2013 RC, or better (Optional)</w:t>
       </w:r>
     </w:p>
     <w:p>
@@ -325,13 +307,7 @@
         <w:rPr>
           <w:color w:val="767171" w:themeColor="background2" w:themeShade="80"/>
         </w:rPr>
-        <w:t>Another browser, Chrome or Firefox</w:t>
-      </w:r>
-      <w:r>
-        <w:rPr>
-          <w:color w:val="767171" w:themeColor="background2" w:themeShade="80"/>
-        </w:rPr>
-        <w:t xml:space="preserve"> (Optional)</w:t>
+        <w:t>Another browser, Chrome or Firefox (Optional)</w:t>
       </w:r>
     </w:p>
     <w:p>
@@ -526,13 +502,7 @@
         <w:rPr>
           <w:color w:val="767171" w:themeColor="background2" w:themeShade="80"/>
         </w:rPr>
-        <w:t xml:space="preserve">. </w:t>
-      </w:r>
-      <w:r>
-        <w:rPr>
-          <w:color w:val="767171" w:themeColor="background2" w:themeShade="80"/>
-        </w:rPr>
-        <w:t>[Optional]</w:t>
+        <w:t>. [Optional]</w:t>
       </w:r>
     </w:p>
     <w:p>
@@ -550,29 +520,113 @@
         <w:rPr>
           <w:color w:val="767171" w:themeColor="background2" w:themeShade="80"/>
         </w:rPr>
-        <w:t>Azure explorer [Optional]</w:t>
-      </w:r>
-      <w:r>
-        <w:rPr>
+        <w:t xml:space="preserve">Azure explorer [Optional]  </w:t>
+      </w:r>
+      <w:hyperlink r:id="rId14" w:history="1">
+        <w:r>
+          <w:rPr>
+            <w:rStyle w:val="Hyperlink"/>
+            <w:color w:val="767171" w:themeColor="background2" w:themeShade="80"/>
+          </w:rPr>
+          <w:t>http://www.cerebrata.com/labs/azure-explorer</w:t>
+        </w:r>
+      </w:hyperlink>
+      <w:r>
+        <w:rPr>
+          <w:rStyle w:val="Hyperlink"/>
           <w:color w:val="767171" w:themeColor="background2" w:themeShade="80"/>
         </w:rPr>
         <w:t xml:space="preserve">  </w:t>
       </w:r>
-      <w:hyperlink r:id="rId14" w:history="1">
-        <w:r>
-          <w:rPr>
-            <w:rStyle w:val="Hyperlink"/>
-            <w:color w:val="767171" w:themeColor="background2" w:themeShade="80"/>
-          </w:rPr>
-          <w:t>http://www.cerebrata.com/labs/azure-explorer</w:t>
+    </w:p>
+    <w:p>
+      <w:pPr>
+        <w:pStyle w:val="Heading2"/>
+      </w:pPr>
+      <w:r>
+        <w:t xml:space="preserve">Cygwin </w:t>
+      </w:r>
+      <w:proofErr w:type="gramStart"/>
+      <w:r>
+        <w:t>U</w:t>
+      </w:r>
+      <w:r>
+        <w:t>nix</w:t>
+      </w:r>
+      <w:proofErr w:type="gramEnd"/>
+      <w:r>
+        <w:t xml:space="preserve"> Tools including SSH on Windows platform:</w:t>
+      </w:r>
+    </w:p>
+    <w:p>
+      <w:pPr>
+        <w:pStyle w:val="ListParagraph"/>
+        <w:numPr>
+          <w:ilvl w:val="0"/>
+          <w:numId w:val="1"/>
+        </w:numPr>
+      </w:pPr>
+      <w:r>
+        <w:t xml:space="preserve">Install Cygwin first: </w:t>
+      </w:r>
+      <w:hyperlink r:id="rId15" w:history="1">
+        <w:r>
+          <w:rPr>
+            <w:rStyle w:val="Hyperlink"/>
+          </w:rPr>
+          <w:t>http://www.cygwin.com/</w:t>
         </w:r>
       </w:hyperlink>
-      <w:r>
-        <w:rPr>
-          <w:rStyle w:val="Hyperlink"/>
-          <w:color w:val="767171" w:themeColor="background2" w:themeShade="80"/>
-        </w:rPr>
-        <w:t xml:space="preserve">  </w:t>
+    </w:p>
+    <w:p>
+      <w:pPr>
+        <w:pStyle w:val="ListParagraph"/>
+        <w:numPr>
+          <w:ilvl w:val="1"/>
+          <w:numId w:val="1"/>
+        </w:numPr>
+      </w:pPr>
+      <w:proofErr w:type="spellStart"/>
+      <w:r>
+        <w:t>Git</w:t>
+      </w:r>
+      <w:proofErr w:type="spellEnd"/>
+      <w:r>
+        <w:t xml:space="preserve">, </w:t>
+      </w:r>
+      <w:proofErr w:type="spellStart"/>
+      <w:proofErr w:type="gramStart"/>
+      <w:r>
+        <w:t>ssh</w:t>
+      </w:r>
+      <w:proofErr w:type="spellEnd"/>
+      <w:proofErr w:type="gramEnd"/>
+      <w:r>
+        <w:t xml:space="preserve">, </w:t>
+      </w:r>
+      <w:proofErr w:type="spellStart"/>
+      <w:r>
+        <w:t>openssl</w:t>
+      </w:r>
+      <w:proofErr w:type="spellEnd"/>
+      <w:r>
+        <w:t xml:space="preserve">, </w:t>
+      </w:r>
+      <w:proofErr w:type="spellStart"/>
+      <w:r>
+        <w:t>wget</w:t>
+      </w:r>
+      <w:proofErr w:type="spellEnd"/>
+      <w:r>
+        <w:t xml:space="preserve">, curl, </w:t>
+      </w:r>
+      <w:proofErr w:type="spellStart"/>
+      <w:r>
+        <w:t>perl</w:t>
+      </w:r>
+      <w:proofErr w:type="spellEnd"/>
+      <w:r>
+        <w:t xml:space="preserve">, python, and other useful tools. </w:t>
       </w:r>
     </w:p>
     <w:p>
@@ -580,198 +634,188 @@
         <w:pStyle w:val="Heading2"/>
       </w:pPr>
       <w:r>
-        <w:t xml:space="preserve">Cygwin </w:t>
-      </w:r>
+        <w:t>Software on Linux and Mac:</w:t>
+      </w:r>
+    </w:p>
+    <w:p>
+      <w:pPr>
+        <w:pStyle w:val="ListParagraph"/>
+        <w:numPr>
+          <w:ilvl w:val="0"/>
+          <w:numId w:val="2"/>
+        </w:numPr>
+      </w:pPr>
+      <w:r>
+        <w:t xml:space="preserve">Python and Windows Azure Python SDK  </w:t>
+      </w:r>
+      <w:hyperlink r:id="rId16" w:history="1">
+        <w:r>
+          <w:rPr>
+            <w:rStyle w:val="Hyperlink"/>
+          </w:rPr>
+          <w:t>http://www.windowsazure.com/en-us/develop/python/common-tasks/install-python/</w:t>
+        </w:r>
+      </w:hyperlink>
+      <w:r>
+        <w:t xml:space="preserve"> </w:t>
+      </w:r>
+    </w:p>
+    <w:p>
+      <w:pPr>
+        <w:pStyle w:val="ListParagraph"/>
+        <w:numPr>
+          <w:ilvl w:val="0"/>
+          <w:numId w:val="2"/>
+        </w:numPr>
+      </w:pPr>
+      <w:r>
+        <w:t xml:space="preserve">Windows Azure Cross Platform Command Line Interface  </w:t>
+      </w:r>
+      <w:hyperlink r:id="rId17" w:history="1">
+        <w:r>
+          <w:rPr>
+            <w:rStyle w:val="Hyperlink"/>
+          </w:rPr>
+          <w:t>http://www.windowsazure.com/en-us/manage/install-and-configure-cli/</w:t>
+        </w:r>
+      </w:hyperlink>
+      <w:r>
+        <w:t xml:space="preserve"> </w:t>
+      </w:r>
+    </w:p>
+    <w:p>
+      <w:pPr>
+        <w:pStyle w:val="ListParagraph"/>
+        <w:numPr>
+          <w:ilvl w:val="0"/>
+          <w:numId w:val="2"/>
+        </w:numPr>
+      </w:pPr>
+      <w:r>
+        <w:t xml:space="preserve">Editor such as Sublime </w:t>
+      </w:r>
+      <w:hyperlink r:id="rId18" w:history="1">
+        <w:r>
+          <w:rPr>
+            <w:rStyle w:val="Hyperlink"/>
+          </w:rPr>
+          <w:t>http://www.sublimetext.com/</w:t>
+        </w:r>
+      </w:hyperlink>
+      <w:r>
+        <w:t xml:space="preserve"> </w:t>
+      </w:r>
+    </w:p>
+    <w:p>
+      <w:pPr>
+        <w:pStyle w:val="ListParagraph"/>
+        <w:numPr>
+          <w:ilvl w:val="0"/>
+          <w:numId w:val="2"/>
+        </w:numPr>
+      </w:pPr>
+      <w:proofErr w:type="spellStart"/>
+      <w:r>
+        <w:t>Git</w:t>
+      </w:r>
+      <w:proofErr w:type="spellEnd"/>
+      <w:r>
+        <w:t xml:space="preserve">, </w:t>
+      </w:r>
+      <w:proofErr w:type="spellStart"/>
       <w:proofErr w:type="gramStart"/>
       <w:r>
-        <w:t>U</w:t>
-      </w:r>
-      <w:r>
-        <w:t>nix</w:t>
-      </w:r>
+        <w:t>ssh</w:t>
+      </w:r>
+      <w:proofErr w:type="spellEnd"/>
       <w:proofErr w:type="gramEnd"/>
       <w:r>
-        <w:t xml:space="preserve"> Tools in</w:t>
-      </w:r>
+        <w:t xml:space="preserve"> and other useful Unix tools.</w:t>
+      </w:r>
+    </w:p>
+    <w:p>
       <w:bookmarkStart w:id="0" w:name="_GoBack"/>
       <w:bookmarkEnd w:id="0"/>
-      <w:r>
-        <w:t>cluding SSH on Windows platform:</w:t>
-      </w:r>
-    </w:p>
-    <w:p>
-      <w:pPr>
-        <w:pStyle w:val="ListParagraph"/>
-        <w:numPr>
-          <w:ilvl w:val="0"/>
-          <w:numId w:val="1"/>
-        </w:numPr>
-      </w:pPr>
-      <w:r>
-        <w:t xml:space="preserve">Install Cygwin first: </w:t>
-      </w:r>
-      <w:hyperlink r:id="rId15" w:history="1">
-        <w:r>
-          <w:rPr>
-            <w:rStyle w:val="Hyperlink"/>
-          </w:rPr>
-          <w:t>http://www.cygwin.com/</w:t>
+    </w:p>
+    <w:p>
+      <w:pPr>
+        <w:rPr>
+          <w:sz w:val="18"/>
+        </w:rPr>
+      </w:pPr>
+    </w:p>
+    <w:p>
+      <w:pPr>
+        <w:rPr>
+          <w:sz w:val="18"/>
+        </w:rPr>
+      </w:pPr>
+      <w:r>
+        <w:rPr>
+          <w:sz w:val="18"/>
+        </w:rPr>
+        <w:t>© 2013 Microsoft Corporation. All rights reserved.</w:t>
+      </w:r>
+      <w:r>
+        <w:rPr>
+          <w:sz w:val="18"/>
+        </w:rPr>
+        <w:t xml:space="preserve">  </w:t>
+      </w:r>
+      <w:r>
+        <w:rPr>
+          <w:sz w:val="18"/>
+        </w:rPr>
+        <w:t xml:space="preserve">Except where otherwise </w:t>
+      </w:r>
+      <w:hyperlink r:id="rId19" w:anchor="license" w:history="1">
+        <w:r>
+          <w:rPr>
+            <w:rStyle w:val="Hyperlink"/>
+            <w:sz w:val="18"/>
+          </w:rPr>
+          <w:t>noted</w:t>
         </w:r>
       </w:hyperlink>
-    </w:p>
-    <w:p>
-      <w:pPr>
-        <w:pStyle w:val="ListParagraph"/>
-        <w:numPr>
-          <w:ilvl w:val="1"/>
-          <w:numId w:val="1"/>
-        </w:numPr>
-      </w:pPr>
-      <w:proofErr w:type="spellStart"/>
-      <w:r>
-        <w:t>Git</w:t>
-      </w:r>
-      <w:proofErr w:type="spellEnd"/>
-      <w:r>
-        <w:t xml:space="preserve">, </w:t>
-      </w:r>
-      <w:proofErr w:type="spellStart"/>
-      <w:proofErr w:type="gramStart"/>
-      <w:r>
-        <w:t>ssh</w:t>
-      </w:r>
-      <w:proofErr w:type="spellEnd"/>
-      <w:proofErr w:type="gramEnd"/>
-      <w:r>
-        <w:t xml:space="preserve">, </w:t>
-      </w:r>
-      <w:proofErr w:type="spellStart"/>
-      <w:r>
-        <w:t>openssl</w:t>
-      </w:r>
-      <w:proofErr w:type="spellEnd"/>
-      <w:r>
-        <w:t xml:space="preserve">, </w:t>
-      </w:r>
-      <w:proofErr w:type="spellStart"/>
-      <w:r>
-        <w:t>wget</w:t>
-      </w:r>
-      <w:proofErr w:type="spellEnd"/>
-      <w:r>
-        <w:t xml:space="preserve">, curl, </w:t>
-      </w:r>
-      <w:proofErr w:type="spellStart"/>
-      <w:r>
-        <w:t>perl</w:t>
-      </w:r>
-      <w:proofErr w:type="spellEnd"/>
-      <w:r>
-        <w:t xml:space="preserve">, python, and other useful tools. </w:t>
-      </w:r>
-    </w:p>
-    <w:p>
-      <w:pPr>
-        <w:pStyle w:val="Heading2"/>
-      </w:pPr>
-      <w:r>
-        <w:t>Software on Linux and Mac:</w:t>
-      </w:r>
-    </w:p>
-    <w:p>
-      <w:pPr>
-        <w:pStyle w:val="ListParagraph"/>
-        <w:numPr>
-          <w:ilvl w:val="0"/>
-          <w:numId w:val="2"/>
-        </w:numPr>
-      </w:pPr>
-      <w:r>
-        <w:t xml:space="preserve">Python and Windows Azure Python SDK  </w:t>
-      </w:r>
-      <w:hyperlink r:id="rId16" w:history="1">
-        <w:r>
-          <w:rPr>
-            <w:rStyle w:val="Hyperlink"/>
-          </w:rPr>
-          <w:t>http://www.windowsazure.com/en-us/develop/python/common-tasks/install-python/</w:t>
+      <w:r>
+        <w:rPr>
+          <w:sz w:val="18"/>
+        </w:rPr>
+        <w:t xml:space="preserve">, content on this site is licensed under a </w:t>
+      </w:r>
+      <w:hyperlink r:id="rId20" w:history="1">
+        <w:r>
+          <w:rPr>
+            <w:rStyle w:val="Hyperlink"/>
+            <w:sz w:val="18"/>
+          </w:rPr>
+          <w:t>Creative Commons Attribution-</w:t>
+        </w:r>
+        <w:proofErr w:type="spellStart"/>
+        <w:r>
+          <w:rPr>
+            <w:rStyle w:val="Hyperlink"/>
+            <w:sz w:val="18"/>
+          </w:rPr>
+          <w:t>NonCommercial</w:t>
+        </w:r>
+        <w:proofErr w:type="spellEnd"/>
+        <w:r>
+          <w:rPr>
+            <w:rStyle w:val="Hyperlink"/>
+            <w:sz w:val="18"/>
+          </w:rPr>
+          <w:t xml:space="preserve"> 3.0 License</w:t>
         </w:r>
       </w:hyperlink>
       <w:r>
-        <w:t xml:space="preserve"> </w:t>
-      </w:r>
-    </w:p>
-    <w:p>
-      <w:pPr>
-        <w:pStyle w:val="ListParagraph"/>
-        <w:numPr>
-          <w:ilvl w:val="0"/>
-          <w:numId w:val="2"/>
-        </w:numPr>
-      </w:pPr>
-      <w:r>
-        <w:t xml:space="preserve">Windows Azure Cross Platform Command Line Interface  </w:t>
-      </w:r>
-      <w:hyperlink r:id="rId17" w:history="1">
-        <w:r>
-          <w:rPr>
-            <w:rStyle w:val="Hyperlink"/>
-          </w:rPr>
-          <w:t>http://www.windowsazure.com/en-us/manage/install-and-configure-cli/</w:t>
-        </w:r>
-      </w:hyperlink>
-      <w:r>
-        <w:t xml:space="preserve"> </w:t>
-      </w:r>
-    </w:p>
-    <w:p>
-      <w:pPr>
-        <w:pStyle w:val="ListParagraph"/>
-        <w:numPr>
-          <w:ilvl w:val="0"/>
-          <w:numId w:val="2"/>
-        </w:numPr>
-      </w:pPr>
-      <w:r>
-        <w:t xml:space="preserve">Editor such as Sublime </w:t>
-      </w:r>
-      <w:hyperlink r:id="rId18" w:history="1">
-        <w:r>
-          <w:rPr>
-            <w:rStyle w:val="Hyperlink"/>
-          </w:rPr>
-          <w:t>http://www.sublimetext.com/</w:t>
-        </w:r>
-      </w:hyperlink>
-      <w:r>
-        <w:t xml:space="preserve"> </w:t>
-      </w:r>
-    </w:p>
-    <w:p>
-      <w:pPr>
-        <w:pStyle w:val="ListParagraph"/>
-        <w:numPr>
-          <w:ilvl w:val="0"/>
-          <w:numId w:val="2"/>
-        </w:numPr>
-      </w:pPr>
-      <w:proofErr w:type="spellStart"/>
-      <w:r>
-        <w:t>Git</w:t>
-      </w:r>
-      <w:proofErr w:type="spellEnd"/>
-      <w:r>
-        <w:t xml:space="preserve">, </w:t>
-      </w:r>
-      <w:proofErr w:type="spellStart"/>
-      <w:r>
-        <w:t>ssh</w:t>
-      </w:r>
-      <w:proofErr w:type="spellEnd"/>
-      <w:r>
-        <w:t xml:space="preserve"> and other useful Unix tools.</w:t>
-      </w:r>
-    </w:p>
+        <w:rPr>
+          <w:sz w:val="18"/>
+        </w:rPr>
+        <w:t>.</w:t>
+      </w:r>
+    </w:p>
+    <w:p/>
     <w:sectPr>
       <w:pgSz w:w="12240" w:h="15840"/>
       <w:pgMar w:top="1440" w:right="1440" w:bottom="1440" w:left="1440" w:header="720" w:footer="720" w:gutter="0"/>

</xml_diff>